<commit_message>
Added CUDA lecture notes
</commit_message>
<xml_diff>
--- a/python/numba_tutorials/Links to numba CUDA tutorials.docx
+++ b/python/numba_tutorials/Links to numba CUDA tutorials.docx
@@ -6,13 +6,31 @@
       <w:r>
         <w:t>http://numba.pydata.org/numba-doc/dev/cuda/index.html</w:t>
       </w:r>
+    </w:p>
+    <w:p>
+      <w:hyperlink r:id="rId4" w:history="1">
+        <w:r>
+          <w:rPr>
+            <w:rStyle w:val="Hyperlink"/>
+          </w:rPr>
+          <w:t>https://people.duke.edu/~ccc14/sta-663/CUDAPython.html</w:t>
+        </w:r>
+      </w:hyperlink>
+    </w:p>
+    <w:p>
+      <w:hyperlink r:id="rId5" w:history="1">
+        <w:r>
+          <w:rPr>
+            <w:rStyle w:val="Hyperlink"/>
+          </w:rPr>
+          <w:t>https://docs.continuum.io/numbapro/CUDAJit</w:t>
+        </w:r>
+      </w:hyperlink>
+      <w:r>
+        <w:t xml:space="preserve"> (older version of numba but good overall example)</w:t>
+      </w:r>
       <w:bookmarkStart w:id="0" w:name="_GoBack"/>
       <w:bookmarkEnd w:id="0"/>
-    </w:p>
-    <w:p>
-      <w:r>
-        <w:t>https://people.duke.edu/~ccc14/sta-663/CUDAPython.html</w:t>
-      </w:r>
     </w:p>
     <w:sectPr>
       <w:pgSz w:w="12240" w:h="15840"/>
@@ -445,6 +463,17 @@
     <w:semiHidden/>
     <w:unhideWhenUsed/>
   </w:style>
+  <w:style w:type="character" w:styleId="Hyperlink">
+    <w:name w:val="Hyperlink"/>
+    <w:basedOn w:val="DefaultParagraphFont"/>
+    <w:uiPriority w:val="99"/>
+    <w:unhideWhenUsed/>
+    <w:rsid w:val="00135100"/>
+    <w:rPr>
+      <w:color w:val="0563C1" w:themeColor="hyperlink"/>
+      <w:u w:val="single"/>
+    </w:rPr>
+  </w:style>
 </w:styles>
 </file>
 

</xml_diff>